<commit_message>
added links to R1 Release of Lessons 6-9 Labs
</commit_message>
<xml_diff>
--- a/Instructor-Led/Labs/Module4/Module 4 Lesson 6 Hive CLI and HIve View Lab.docx
+++ b/Instructor-Led/Labs/Module4/Module 4 Lesson 6 Hive CLI and HIve View Lab.docx
@@ -55,24 +55,27 @@
         <w:t xml:space="preserve"> </w:t>
       </w:r>
       <w:r>
-        <w:t xml:space="preserve">into your </w:t>
-      </w:r>
-      <w:commentRangeStart w:id="0"/>
-      <w:r>
-        <w:t>provision</w:t>
-      </w:r>
-      <w:r>
-        <w:t>ed</w:t>
-      </w:r>
-      <w:commentRangeEnd w:id="0"/>
-      <w:r>
-        <w:rPr>
-          <w:rStyle w:val="CommentReference"/>
-        </w:rPr>
-        <w:commentReference w:id="0"/>
-      </w:r>
-      <w:r>
-        <w:t xml:space="preserve"> HDInsight cluster using </w:t>
+        <w:t>into your provision</w:t>
+      </w:r>
+      <w:r>
+        <w:t>ed HDInsight cluster</w:t>
+      </w:r>
+      <w:r>
+        <w:t xml:space="preserve"> (</w:t>
+      </w:r>
+      <w:hyperlink r:id="rId7" w:history="1">
+        <w:r>
+          <w:rPr>
+            <w:rStyle w:val="Hyperlink"/>
+          </w:rPr>
+          <w:t>Module 4 Lesson 3 Lab</w:t>
+        </w:r>
+      </w:hyperlink>
+      <w:r>
+        <w:t>)</w:t>
+      </w:r>
+      <w:r>
+        <w:t xml:space="preserve"> using </w:t>
       </w:r>
       <w:proofErr w:type="spellStart"/>
       <w:r>
@@ -359,19 +362,54 @@
     </w:p>
     <w:p>
       <w:r>
-        <w:t>(</w:t>
-      </w:r>
-      <w:commentRangeStart w:id="1"/>
-      <w:r>
-        <w:t>Refer to previous exercise 2 in lesson 3</w:t>
-      </w:r>
-      <w:commentRangeEnd w:id="1"/>
-      <w:r>
-        <w:rPr>
-          <w:rStyle w:val="CommentReference"/>
-        </w:rPr>
-        <w:commentReference w:id="1"/>
-      </w:r>
+        <w:t>(Refer to previous exercise</w:t>
+      </w:r>
+      <w:r>
+        <w:t xml:space="preserve"> 2 in</w:t>
+      </w:r>
+      <w:r>
+        <w:t xml:space="preserve"> </w:t>
+      </w:r>
+      <w:hyperlink r:id="rId10" w:history="1">
+        <w:r>
+          <w:rPr>
+            <w:rStyle w:val="Hyperlink"/>
+          </w:rPr>
+          <w:t>M</w:t>
+        </w:r>
+        <w:r>
+          <w:rPr>
+            <w:rStyle w:val="Hyperlink"/>
+          </w:rPr>
+          <w:t>odule 4 L</w:t>
+        </w:r>
+        <w:r>
+          <w:rPr>
+            <w:rStyle w:val="Hyperlink"/>
+          </w:rPr>
+          <w:t>esson</w:t>
+        </w:r>
+        <w:r>
+          <w:rPr>
+            <w:rStyle w:val="Hyperlink"/>
+          </w:rPr>
+          <w:t xml:space="preserve"> 3</w:t>
+        </w:r>
+        <w:r>
+          <w:rPr>
+            <w:rStyle w:val="Hyperlink"/>
+          </w:rPr>
+          <w:t xml:space="preserve"> </w:t>
+        </w:r>
+        <w:r>
+          <w:rPr>
+            <w:rStyle w:val="Hyperlink"/>
+          </w:rPr>
+          <w:t>Lab</w:t>
+        </w:r>
+        <w:bookmarkStart w:id="0" w:name="_GoBack"/>
+        <w:bookmarkEnd w:id="0"/>
+      </w:hyperlink>
       <w:r>
         <w:t>)</w:t>
       </w:r>
@@ -388,21 +426,21 @@
         </w:numPr>
       </w:pPr>
       <w:r>
+        <w:t xml:space="preserve">Create a directory in your </w:t>
+      </w:r>
+      <w:r>
+        <w:t xml:space="preserve">cluster </w:t>
+      </w:r>
+      <w:r>
+        <w:t>home directory</w:t>
+      </w:r>
+      <w:r>
+        <w:t>.</w:t>
+      </w:r>
+    </w:p>
+    <w:p>
+      <w:r>
         <w:lastRenderedPageBreak/>
-        <w:t xml:space="preserve">Create a directory in your </w:t>
-      </w:r>
-      <w:r>
-        <w:t xml:space="preserve">cluster </w:t>
-      </w:r>
-      <w:r>
-        <w:t>home directory</w:t>
-      </w:r>
-      <w:r>
-        <w:t>.</w:t>
-      </w:r>
-    </w:p>
-    <w:p>
-      <w:r>
         <w:t>From your Linux home di</w:t>
       </w:r>
       <w:r>
@@ -438,7 +476,7 @@
       <w:r>
         <w:t xml:space="preserve">Download the sample data from </w:t>
       </w:r>
-      <w:hyperlink r:id="rId10" w:history="1">
+      <w:hyperlink r:id="rId11" w:history="1">
         <w:r>
           <w:rPr>
             <w:rStyle w:val="Hyperlink"/>
@@ -507,8 +545,6 @@
       <w:r>
         <w:t xml:space="preserve"> </w:t>
       </w:r>
-      <w:bookmarkStart w:id="2" w:name="_GoBack"/>
-      <w:bookmarkEnd w:id="2"/>
       <w:r>
         <w:t xml:space="preserve">user name and password.  These parameters are the same </w:t>
       </w:r>
@@ -551,7 +587,7 @@
                     <pic:cNvPicPr/>
                   </pic:nvPicPr>
                   <pic:blipFill>
-                    <a:blip r:embed="rId11">
+                    <a:blip r:embed="rId12">
                       <a:extLst>
                         <a:ext uri="{28A0092B-C50C-407E-A947-70E740481C1C}">
                           <a14:useLocalDpi xmlns:a14="http://schemas.microsoft.com/office/drawing/2010/main" val="0"/>
@@ -651,7 +687,7 @@
                     <pic:cNvPicPr/>
                   </pic:nvPicPr>
                   <pic:blipFill>
-                    <a:blip r:embed="rId12">
+                    <a:blip r:embed="rId13">
                       <a:extLst>
                         <a:ext uri="{28A0092B-C50C-407E-A947-70E740481C1C}">
                           <a14:useLocalDpi xmlns:a14="http://schemas.microsoft.com/office/drawing/2010/main" val="0"/>
@@ -722,7 +758,7 @@
                     </pic:cNvPicPr>
                   </pic:nvPicPr>
                   <pic:blipFill>
-                    <a:blip r:embed="rId13">
+                    <a:blip r:embed="rId14">
                       <a:extLst>
                         <a:ext uri="{28A0092B-C50C-407E-A947-70E740481C1C}">
                           <a14:useLocalDpi xmlns:a14="http://schemas.microsoft.com/office/drawing/2010/main" val="0"/>
@@ -831,7 +867,6 @@
     </w:p>
     <w:p>
       <w:r>
-        <w:lastRenderedPageBreak/>
         <w:t xml:space="preserve">At this point, there will only be the default database.  HDInsight includes a </w:t>
       </w:r>
       <w:proofErr w:type="spellStart"/>
@@ -849,6 +884,7 @@
         <w:ind w:left="360"/>
       </w:pPr>
       <w:r>
+        <w:lastRenderedPageBreak/>
         <w:t>hive&gt; show databases;</w:t>
       </w:r>
     </w:p>
@@ -882,328 +918,6 @@
                 <pic:pic xmlns:pic="http://schemas.openxmlformats.org/drawingml/2006/picture">
                   <pic:nvPicPr>
                     <pic:cNvPr id="0" name="Picture 2" descr="Mac HD :Users:marykatereid:Downloads:mod4ls6lab:Lab3 ex 2 - 1.PNG"/>
-                    <pic:cNvPicPr>
-                      <a:picLocks noChangeAspect="1" noChangeArrowheads="1"/>
-                    </pic:cNvPicPr>
-                  </pic:nvPicPr>
-                  <pic:blipFill>
-                    <a:blip r:embed="rId14">
-                      <a:extLst>
-                        <a:ext uri="{28A0092B-C50C-407E-A947-70E740481C1C}">
-                          <a14:useLocalDpi xmlns:a14="http://schemas.microsoft.com/office/drawing/2010/main" val="0"/>
-                        </a:ext>
-                      </a:extLst>
-                    </a:blip>
-                    <a:srcRect/>
-                    <a:stretch>
-                      <a:fillRect/>
-                    </a:stretch>
-                  </pic:blipFill>
-                  <pic:spPr bwMode="auto">
-                    <a:xfrm>
-                      <a:off x="0" y="0"/>
-                      <a:ext cx="5935345" cy="3759200"/>
-                    </a:xfrm>
-                    <a:prstGeom prst="rect">
-                      <a:avLst/>
-                    </a:prstGeom>
-                    <a:noFill/>
-                    <a:ln>
-                      <a:noFill/>
-                    </a:ln>
-                  </pic:spPr>
-                </pic:pic>
-              </a:graphicData>
-            </a:graphic>
-          </wp:inline>
-        </w:drawing>
-      </w:r>
-    </w:p>
-    <w:p>
-      <w:pPr>
-        <w:pStyle w:val="ListParagraph"/>
-        <w:numPr>
-          <w:ilvl w:val="0"/>
-          <w:numId w:val="9"/>
-        </w:numPr>
-      </w:pPr>
-      <w:r>
-        <w:t>Review the table schema</w:t>
-      </w:r>
-    </w:p>
-    <w:p>
-      <w:r>
-        <w:t>Use the “describe” command to review the schema for this sample table.</w:t>
-      </w:r>
-    </w:p>
-    <w:p>
-      <w:r>
-        <w:br w:type="page"/>
-      </w:r>
-    </w:p>
-    <w:p/>
-    <w:p>
-      <w:pPr>
-        <w:pStyle w:val="Code"/>
-        <w:ind w:left="360"/>
-      </w:pPr>
-      <w:r>
-        <w:t>hive&gt; describe hivesampletable;</w:t>
-      </w:r>
-    </w:p>
-    <w:p>
-      <w:pPr>
-        <w:pStyle w:val="Code"/>
-        <w:ind w:left="360"/>
-      </w:pPr>
-      <w:r>
-        <w:t>OK</w:t>
-      </w:r>
-    </w:p>
-    <w:p>
-      <w:pPr>
-        <w:pStyle w:val="Code"/>
-        <w:ind w:left="360"/>
-      </w:pPr>
-      <w:r>
-        <w:t>clientid                string</w:t>
-      </w:r>
-    </w:p>
-    <w:p>
-      <w:pPr>
-        <w:pStyle w:val="Code"/>
-        <w:ind w:left="360"/>
-      </w:pPr>
-      <w:r>
-        <w:t>querytime               string</w:t>
-      </w:r>
-    </w:p>
-    <w:p>
-      <w:pPr>
-        <w:pStyle w:val="Code"/>
-        <w:ind w:left="360"/>
-      </w:pPr>
-      <w:r>
-        <w:t>market                  string</w:t>
-      </w:r>
-    </w:p>
-    <w:p>
-      <w:pPr>
-        <w:pStyle w:val="Code"/>
-        <w:ind w:left="360"/>
-      </w:pPr>
-      <w:r>
-        <w:t>deviceplatform          string</w:t>
-      </w:r>
-    </w:p>
-    <w:p>
-      <w:pPr>
-        <w:pStyle w:val="Code"/>
-        <w:ind w:left="360"/>
-      </w:pPr>
-      <w:r>
-        <w:t>devicemake              string</w:t>
-      </w:r>
-    </w:p>
-    <w:p>
-      <w:pPr>
-        <w:pStyle w:val="Code"/>
-        <w:ind w:left="360"/>
-      </w:pPr>
-      <w:r>
-        <w:t>devicemodel             string</w:t>
-      </w:r>
-    </w:p>
-    <w:p>
-      <w:pPr>
-        <w:pStyle w:val="Code"/>
-        <w:ind w:left="360"/>
-      </w:pPr>
-      <w:r>
-        <w:t>state                   string</w:t>
-      </w:r>
-    </w:p>
-    <w:p>
-      <w:pPr>
-        <w:pStyle w:val="Code"/>
-        <w:ind w:left="360"/>
-      </w:pPr>
-      <w:r>
-        <w:t>country                 string</w:t>
-      </w:r>
-    </w:p>
-    <w:p>
-      <w:pPr>
-        <w:pStyle w:val="Code"/>
-        <w:ind w:left="360"/>
-      </w:pPr>
-      <w:r>
-        <w:t>querydwelltime          double</w:t>
-      </w:r>
-    </w:p>
-    <w:p>
-      <w:pPr>
-        <w:pStyle w:val="Code"/>
-        <w:ind w:left="360"/>
-      </w:pPr>
-      <w:r>
-        <w:t>sessionid               bigint</w:t>
-      </w:r>
-    </w:p>
-    <w:p>
-      <w:pPr>
-        <w:pStyle w:val="Code"/>
-        <w:ind w:left="360"/>
-      </w:pPr>
-      <w:r>
-        <w:t>sessionpagevieworder    bigint</w:t>
-      </w:r>
-    </w:p>
-    <w:p>
-      <w:pPr>
-        <w:pStyle w:val="Code"/>
-        <w:ind w:left="360"/>
-      </w:pPr>
-      <w:r>
-        <w:t>Time taken: 1.988 seconds, Fetched: 11 row(s)</w:t>
-      </w:r>
-    </w:p>
-    <w:p>
-      <w:pPr>
-        <w:pStyle w:val="NoSpacing"/>
-      </w:pPr>
-    </w:p>
-    <w:p>
-      <w:pPr>
-        <w:pStyle w:val="ListParagraph"/>
-        <w:numPr>
-          <w:ilvl w:val="0"/>
-          <w:numId w:val="9"/>
-        </w:numPr>
-      </w:pPr>
-      <w:r>
-        <w:t>Create a new database</w:t>
-      </w:r>
-      <w:r>
-        <w:t xml:space="preserve"> and start using it</w:t>
-      </w:r>
-      <w:r>
-        <w:t xml:space="preserve"> </w:t>
-      </w:r>
-    </w:p>
-    <w:p>
-      <w:r>
-        <w:t xml:space="preserve">You misspell </w:t>
-      </w:r>
-      <w:proofErr w:type="spellStart"/>
-      <w:r>
-        <w:t>hivelab</w:t>
-      </w:r>
-      <w:proofErr w:type="spellEnd"/>
-      <w:r>
-        <w:t xml:space="preserve"> and accidently create a new database named </w:t>
-      </w:r>
-      <w:proofErr w:type="spellStart"/>
-      <w:r>
-        <w:t>hivemab</w:t>
-      </w:r>
-      <w:proofErr w:type="spellEnd"/>
-      <w:r>
-        <w:t>.  Delete it</w:t>
-      </w:r>
-      <w:r>
-        <w:t xml:space="preserve">, create a new one properly and start using </w:t>
-      </w:r>
-      <w:proofErr w:type="spellStart"/>
-      <w:r>
-        <w:t>hivelab</w:t>
-      </w:r>
-      <w:proofErr w:type="spellEnd"/>
-      <w:r>
-        <w:t>.</w:t>
-      </w:r>
-    </w:p>
-    <w:p>
-      <w:pPr>
-        <w:pStyle w:val="Code"/>
-        <w:ind w:left="360"/>
-      </w:pPr>
-      <w:r>
-        <w:t xml:space="preserve">hive&gt; </w:t>
-      </w:r>
-      <w:r>
-        <w:t>create database hivemab</w:t>
-      </w:r>
-      <w:r>
-        <w:t>;</w:t>
-      </w:r>
-    </w:p>
-    <w:p>
-      <w:pPr>
-        <w:pStyle w:val="Code"/>
-        <w:ind w:left="360"/>
-      </w:pPr>
-      <w:r>
-        <w:t>hive&gt; show databases;</w:t>
-      </w:r>
-    </w:p>
-    <w:p>
-      <w:pPr>
-        <w:pStyle w:val="Code"/>
-        <w:ind w:left="360"/>
-      </w:pPr>
-      <w:r>
-        <w:t>hive&gt; drop database hivemab;</w:t>
-      </w:r>
-    </w:p>
-    <w:p>
-      <w:pPr>
-        <w:pStyle w:val="Code"/>
-        <w:ind w:left="360"/>
-      </w:pPr>
-      <w:r>
-        <w:t>hive&gt; create database hivelab;</w:t>
-      </w:r>
-    </w:p>
-    <w:p>
-      <w:pPr>
-        <w:pStyle w:val="Code"/>
-        <w:ind w:left="360"/>
-      </w:pPr>
-      <w:r>
-        <w:t>hive&gt; show databases;</w:t>
-      </w:r>
-    </w:p>
-    <w:p>
-      <w:pPr>
-        <w:pStyle w:val="Code"/>
-        <w:ind w:left="360"/>
-      </w:pPr>
-      <w:r>
-        <w:t>hive&gt; use hivelab;</w:t>
-      </w:r>
-    </w:p>
-    <w:p>
-      <w:pPr>
-        <w:pStyle w:val="NoSpacing"/>
-      </w:pPr>
-      <w:r>
-        <w:rPr>
-          <w:noProof/>
-        </w:rPr>
-        <w:drawing>
-          <wp:inline distT="0" distB="0" distL="0" distR="0" wp14:anchorId="2AB322C8" wp14:editId="4D9FFA1A">
-            <wp:extent cx="5935345" cy="3759200"/>
-            <wp:effectExtent l="0" t="0" r="8255" b="0"/>
-            <wp:docPr id="3" name="Picture 3" descr="Mac HD :Users:marykatereid:Downloads:mod4ls6lab:Lab3 ex 2 - 3.PNG"/>
-            <wp:cNvGraphicFramePr>
-              <a:graphicFrameLocks xmlns:a="http://schemas.openxmlformats.org/drawingml/2006/main" noChangeAspect="1"/>
-            </wp:cNvGraphicFramePr>
-            <a:graphic xmlns:a="http://schemas.openxmlformats.org/drawingml/2006/main">
-              <a:graphicData uri="http://schemas.openxmlformats.org/drawingml/2006/picture">
-                <pic:pic xmlns:pic="http://schemas.openxmlformats.org/drawingml/2006/picture">
-                  <pic:nvPicPr>
-                    <pic:cNvPr id="0" name="Picture 3" descr="Mac HD :Users:marykatereid:Downloads:mod4ls6lab:Lab3 ex 2 - 3.PNG"/>
                     <pic:cNvPicPr>
                       <a:picLocks noChangeAspect="1" noChangeArrowheads="1"/>
                     </pic:cNvPicPr>
@@ -1250,92 +964,27 @@
         </w:numPr>
       </w:pPr>
       <w:r>
-        <w:lastRenderedPageBreak/>
-        <w:t>Explore set variables in Hive CLI</w:t>
-      </w:r>
-    </w:p>
-    <w:p>
-      <w:r>
-        <w:t xml:space="preserve">Hive has many variables.  </w:t>
-      </w:r>
-      <w:r>
-        <w:t>‘</w:t>
-      </w:r>
-      <w:proofErr w:type="gramStart"/>
-      <w:r>
-        <w:t>s</w:t>
-      </w:r>
-      <w:r>
-        <w:t>et</w:t>
-      </w:r>
-      <w:r>
-        <w:t>’</w:t>
-      </w:r>
-      <w:proofErr w:type="gramEnd"/>
-      <w:r>
-        <w:t xml:space="preserve"> prints all the variables in the </w:t>
-      </w:r>
-      <w:proofErr w:type="spellStart"/>
-      <w:r>
-        <w:t>hivevar</w:t>
-      </w:r>
-      <w:proofErr w:type="spellEnd"/>
-      <w:r>
-        <w:t xml:space="preserve"> (user-defined custom variables), </w:t>
-      </w:r>
-      <w:proofErr w:type="spellStart"/>
-      <w:r>
-        <w:t>hiveconf</w:t>
-      </w:r>
-      <w:proofErr w:type="spellEnd"/>
-      <w:r>
-        <w:t xml:space="preserve"> (Hive-specific configuration properties), system (configuration properties defined by Java) and </w:t>
-      </w:r>
-      <w:proofErr w:type="spellStart"/>
-      <w:r>
-        <w:t>env</w:t>
-      </w:r>
-      <w:proofErr w:type="spellEnd"/>
-      <w:r>
-        <w:t xml:space="preserve"> (Environmental v</w:t>
-      </w:r>
-      <w:r>
-        <w:t xml:space="preserve">ariables defined by the shell) </w:t>
-      </w:r>
-      <w:r>
-        <w:t xml:space="preserve">namespace.  </w:t>
-      </w:r>
-      <w:r>
-        <w:t>‘</w:t>
-      </w:r>
-      <w:proofErr w:type="gramStart"/>
-      <w:r>
-        <w:t>set</w:t>
-      </w:r>
-      <w:proofErr w:type="gramEnd"/>
-      <w:r>
-        <w:t xml:space="preserve"> –v’ </w:t>
-      </w:r>
-      <w:r>
-        <w:t xml:space="preserve">option prints in addition, all the properties defined by Hadoop.  </w:t>
-      </w:r>
-      <w:r>
-        <w:t>You can also use the set command to set property values.</w:t>
-      </w:r>
-    </w:p>
+        <w:t>Review the table schema</w:t>
+      </w:r>
+    </w:p>
+    <w:p>
+      <w:r>
+        <w:t>Use the “describe” command to review the schema for this sample table.</w:t>
+      </w:r>
+    </w:p>
+    <w:p>
+      <w:r>
+        <w:br w:type="page"/>
+      </w:r>
+    </w:p>
+    <w:p/>
     <w:p>
       <w:pPr>
         <w:pStyle w:val="Code"/>
         <w:ind w:left="360"/>
       </w:pPr>
       <w:r>
-        <w:t xml:space="preserve">hive&gt; </w:t>
-      </w:r>
-      <w:r>
-        <w:t>set</w:t>
-      </w:r>
-      <w:r>
-        <w:t>;</w:t>
+        <w:t>hive&gt; describe hivesampletable;</w:t>
       </w:r>
     </w:p>
     <w:p>
@@ -1344,13 +993,7 @@
         <w:ind w:left="360"/>
       </w:pPr>
       <w:r>
-        <w:t xml:space="preserve">hive&gt; </w:t>
-      </w:r>
-      <w:r>
-        <w:t>set -v</w:t>
-      </w:r>
-      <w:r>
-        <w:t>;</w:t>
+        <w:t>OK</w:t>
       </w:r>
     </w:p>
     <w:p>
@@ -1359,10 +1002,7 @@
         <w:ind w:left="360"/>
       </w:pPr>
       <w:r>
-        <w:t>hive&gt; set env:HOME</w:t>
-      </w:r>
-      <w:r>
-        <w:t>;</w:t>
+        <w:t>clientid                string</w:t>
       </w:r>
     </w:p>
     <w:p>
@@ -1371,13 +1011,7 @@
         <w:ind w:left="360"/>
       </w:pPr>
       <w:r>
-        <w:t xml:space="preserve">hive&gt; </w:t>
-      </w:r>
-      <w:r>
-        <w:t>set hive.cli.print.header=true</w:t>
-      </w:r>
-      <w:r>
-        <w:t>;</w:t>
+        <w:t>querytime               string</w:t>
       </w:r>
     </w:p>
     <w:p>
@@ -1386,16 +1020,88 @@
         <w:ind w:left="360"/>
       </w:pPr>
       <w:r>
-        <w:t xml:space="preserve">hive&gt; set </w:t>
-      </w:r>
-      <w:r>
-        <w:t>hivevar:pla</w:t>
-      </w:r>
-      <w:r>
-        <w:t>t</w:t>
-      </w:r>
-      <w:r>
-        <w:t>form=Android;</w:t>
+        <w:t>market                  string</w:t>
+      </w:r>
+    </w:p>
+    <w:p>
+      <w:pPr>
+        <w:pStyle w:val="Code"/>
+        <w:ind w:left="360"/>
+      </w:pPr>
+      <w:r>
+        <w:t>deviceplatform          string</w:t>
+      </w:r>
+    </w:p>
+    <w:p>
+      <w:pPr>
+        <w:pStyle w:val="Code"/>
+        <w:ind w:left="360"/>
+      </w:pPr>
+      <w:r>
+        <w:t>devicemake              string</w:t>
+      </w:r>
+    </w:p>
+    <w:p>
+      <w:pPr>
+        <w:pStyle w:val="Code"/>
+        <w:ind w:left="360"/>
+      </w:pPr>
+      <w:r>
+        <w:t>devicemodel             string</w:t>
+      </w:r>
+    </w:p>
+    <w:p>
+      <w:pPr>
+        <w:pStyle w:val="Code"/>
+        <w:ind w:left="360"/>
+      </w:pPr>
+      <w:r>
+        <w:t>state                   string</w:t>
+      </w:r>
+    </w:p>
+    <w:p>
+      <w:pPr>
+        <w:pStyle w:val="Code"/>
+        <w:ind w:left="360"/>
+      </w:pPr>
+      <w:r>
+        <w:t>country                 string</w:t>
+      </w:r>
+    </w:p>
+    <w:p>
+      <w:pPr>
+        <w:pStyle w:val="Code"/>
+        <w:ind w:left="360"/>
+      </w:pPr>
+      <w:r>
+        <w:t>querydwelltime          double</w:t>
+      </w:r>
+    </w:p>
+    <w:p>
+      <w:pPr>
+        <w:pStyle w:val="Code"/>
+        <w:ind w:left="360"/>
+      </w:pPr>
+      <w:r>
+        <w:t>sessionid               bigint</w:t>
+      </w:r>
+    </w:p>
+    <w:p>
+      <w:pPr>
+        <w:pStyle w:val="Code"/>
+        <w:ind w:left="360"/>
+      </w:pPr>
+      <w:r>
+        <w:t>sessionpagevieworder    bigint</w:t>
+      </w:r>
+    </w:p>
+    <w:p>
+      <w:pPr>
+        <w:pStyle w:val="Code"/>
+        <w:ind w:left="360"/>
+      </w:pPr>
+      <w:r>
+        <w:t>Time taken: 1.988 seconds, Fetched: 11 row(s)</w:t>
       </w:r>
     </w:p>
     <w:p>
@@ -1412,76 +1118,45 @@
         </w:numPr>
       </w:pPr>
       <w:r>
-        <w:t>Interact with the Operating System and HDFS</w:t>
-      </w:r>
-    </w:p>
-    <w:p>
-      <w:r>
-        <w:t xml:space="preserve">You can </w:t>
-      </w:r>
-      <w:proofErr w:type="gramStart"/>
-      <w:r>
-        <w:t>use !</w:t>
-      </w:r>
-      <w:proofErr w:type="gramEnd"/>
+        <w:t>Create a new database</w:t>
+      </w:r>
+      <w:r>
+        <w:t xml:space="preserve"> and start using it</w:t>
+      </w:r>
       <w:r>
         <w:t xml:space="preserve"> </w:t>
       </w:r>
-      <w:proofErr w:type="gramStart"/>
-      <w:r>
-        <w:t>to</w:t>
-      </w:r>
-      <w:proofErr w:type="gramEnd"/>
-      <w:r>
-        <w:t xml:space="preserve"> execute shell commands, however, neither pipes nor wild cards </w:t>
-      </w:r>
-      <w:r>
-        <w:t>are</w:t>
-      </w:r>
-      <w:r>
-        <w:t xml:space="preserve"> supported.  You can call HDFS commands by prefixing </w:t>
-      </w:r>
-      <w:r>
-        <w:t>them</w:t>
-      </w:r>
-      <w:r>
-        <w:t xml:space="preserve"> with </w:t>
+    </w:p>
+    <w:p>
+      <w:r>
+        <w:t xml:space="preserve">You misspell </w:t>
       </w:r>
       <w:proofErr w:type="spellStart"/>
       <w:r>
-        <w:t>dfs</w:t>
+        <w:t>hivelab</w:t>
       </w:r>
       <w:proofErr w:type="spellEnd"/>
       <w:r>
-        <w:t>.  In Hive, a table is simply a directory in HDFS within the Hive warehouse directory.  The content</w:t>
-      </w:r>
-      <w:r>
-        <w:t>s</w:t>
-      </w:r>
-      <w:r>
-        <w:t xml:space="preserve"> of a table </w:t>
-      </w:r>
-      <w:r>
-        <w:t>are</w:t>
-      </w:r>
-      <w:r>
-        <w:t xml:space="preserve"> all the files in that directory.  </w:t>
-      </w:r>
-    </w:p>
-    <w:p>
-      <w:r>
-        <w:t>T</w:t>
-      </w:r>
-      <w:r>
-        <w:t>here is a subdirectory called “</w:t>
+        <w:t xml:space="preserve"> and accidently create a new database named </w:t>
       </w:r>
       <w:proofErr w:type="spellStart"/>
       <w:r>
-        <w:t>hivesampletable</w:t>
+        <w:t>hivemab</w:t>
       </w:r>
       <w:proofErr w:type="spellEnd"/>
       <w:r>
-        <w:t>” in the /hive/warehouse directory.  Within this directory, there is a file called HiveSampleData.txt which is a tab delimited text file representing the contents of the table.</w:t>
+        <w:t>.  Delete it</w:t>
+      </w:r>
+      <w:r>
+        <w:t xml:space="preserve">, create a new one properly and start using </w:t>
+      </w:r>
+      <w:proofErr w:type="spellStart"/>
+      <w:r>
+        <w:t>hivelab</w:t>
+      </w:r>
+      <w:proofErr w:type="spellEnd"/>
+      <w:r>
+        <w:t>.</w:t>
       </w:r>
     </w:p>
     <w:p>
@@ -1490,7 +1165,13 @@
         <w:ind w:left="360"/>
       </w:pPr>
       <w:r>
-        <w:t>hive&gt; ! ls;</w:t>
+        <w:t xml:space="preserve">hive&gt; </w:t>
+      </w:r>
+      <w:r>
+        <w:t>create database hivemab</w:t>
+      </w:r>
+      <w:r>
+        <w:t>;</w:t>
       </w:r>
     </w:p>
     <w:p>
@@ -1499,7 +1180,7 @@
         <w:ind w:left="360"/>
       </w:pPr>
       <w:r>
-        <w:t>hive&gt; ! date;</w:t>
+        <w:t>hive&gt; show databases;</w:t>
       </w:r>
     </w:p>
     <w:p>
@@ -1508,13 +1189,7 @@
         <w:ind w:left="360"/>
       </w:pPr>
       <w:r>
-        <w:t>hive&gt; dfs -ls /hive/warehouse</w:t>
-      </w:r>
-      <w:r>
-        <w:t>/hivesampletable</w:t>
-      </w:r>
-      <w:r>
-        <w:t>;</w:t>
+        <w:t>hive&gt; drop database hivemab;</w:t>
       </w:r>
     </w:p>
     <w:p>
@@ -1523,22 +1198,84 @@
         <w:ind w:left="360"/>
       </w:pPr>
       <w:r>
-        <w:t>hive&gt; dfs -</w:t>
-      </w:r>
-      <w:r>
-        <w:t>cat /hive/warehouse/hivesam</w:t>
-      </w:r>
-      <w:r>
-        <w:t>pletable/HiveSampleData.txt</w:t>
-      </w:r>
-      <w:r>
-        <w:t>;</w:t>
+        <w:t>hive&gt; create database hivelab;</w:t>
+      </w:r>
+    </w:p>
+    <w:p>
+      <w:pPr>
+        <w:pStyle w:val="Code"/>
+        <w:ind w:left="360"/>
+      </w:pPr>
+      <w:r>
+        <w:t>hive&gt; show databases;</w:t>
+      </w:r>
+    </w:p>
+    <w:p>
+      <w:pPr>
+        <w:pStyle w:val="Code"/>
+        <w:ind w:left="360"/>
+      </w:pPr>
+      <w:r>
+        <w:t>hive&gt; use hivelab;</w:t>
       </w:r>
     </w:p>
     <w:p>
       <w:pPr>
         <w:pStyle w:val="NoSpacing"/>
       </w:pPr>
+      <w:r>
+        <w:rPr>
+          <w:noProof/>
+        </w:rPr>
+        <w:drawing>
+          <wp:inline distT="0" distB="0" distL="0" distR="0" wp14:anchorId="2AB322C8" wp14:editId="4D9FFA1A">
+            <wp:extent cx="5935345" cy="3759200"/>
+            <wp:effectExtent l="0" t="0" r="8255" b="0"/>
+            <wp:docPr id="3" name="Picture 3" descr="Mac HD :Users:marykatereid:Downloads:mod4ls6lab:Lab3 ex 2 - 3.PNG"/>
+            <wp:cNvGraphicFramePr>
+              <a:graphicFrameLocks xmlns:a="http://schemas.openxmlformats.org/drawingml/2006/main" noChangeAspect="1"/>
+            </wp:cNvGraphicFramePr>
+            <a:graphic xmlns:a="http://schemas.openxmlformats.org/drawingml/2006/main">
+              <a:graphicData uri="http://schemas.openxmlformats.org/drawingml/2006/picture">
+                <pic:pic xmlns:pic="http://schemas.openxmlformats.org/drawingml/2006/picture">
+                  <pic:nvPicPr>
+                    <pic:cNvPr id="0" name="Picture 3" descr="Mac HD :Users:marykatereid:Downloads:mod4ls6lab:Lab3 ex 2 - 3.PNG"/>
+                    <pic:cNvPicPr>
+                      <a:picLocks noChangeAspect="1" noChangeArrowheads="1"/>
+                    </pic:cNvPicPr>
+                  </pic:nvPicPr>
+                  <pic:blipFill>
+                    <a:blip r:embed="rId16">
+                      <a:extLst>
+                        <a:ext uri="{28A0092B-C50C-407E-A947-70E740481C1C}">
+                          <a14:useLocalDpi xmlns:a14="http://schemas.microsoft.com/office/drawing/2010/main" val="0"/>
+                        </a:ext>
+                      </a:extLst>
+                    </a:blip>
+                    <a:srcRect/>
+                    <a:stretch>
+                      <a:fillRect/>
+                    </a:stretch>
+                  </pic:blipFill>
+                  <pic:spPr bwMode="auto">
+                    <a:xfrm>
+                      <a:off x="0" y="0"/>
+                      <a:ext cx="5935345" cy="3759200"/>
+                    </a:xfrm>
+                    <a:prstGeom prst="rect">
+                      <a:avLst/>
+                    </a:prstGeom>
+                    <a:noFill/>
+                    <a:ln>
+                      <a:noFill/>
+                    </a:ln>
+                  </pic:spPr>
+                </pic:pic>
+              </a:graphicData>
+            </a:graphic>
+          </wp:inline>
+        </w:drawing>
+      </w:r>
     </w:p>
     <w:p>
       <w:pPr>
@@ -1549,59 +1286,77 @@
         </w:numPr>
       </w:pPr>
       <w:r>
-        <w:t xml:space="preserve">Simple Query of </w:t>
+        <w:t>Explore set variables in Hive CLI</w:t>
+      </w:r>
+    </w:p>
+    <w:p>
+      <w:r>
+        <w:lastRenderedPageBreak/>
+        <w:t xml:space="preserve">Hive has many variables.  </w:t>
+      </w:r>
+      <w:r>
+        <w:t>‘</w:t>
+      </w:r>
+      <w:proofErr w:type="gramStart"/>
+      <w:r>
+        <w:t>s</w:t>
+      </w:r>
+      <w:r>
+        <w:t>et</w:t>
+      </w:r>
+      <w:r>
+        <w:t>’</w:t>
+      </w:r>
+      <w:proofErr w:type="gramEnd"/>
+      <w:r>
+        <w:t xml:space="preserve"> prints all the variables in the </w:t>
       </w:r>
       <w:proofErr w:type="spellStart"/>
       <w:r>
-        <w:t>hivesampletable</w:t>
+        <w:t>hivevar</w:t>
       </w:r>
       <w:proofErr w:type="spellEnd"/>
-    </w:p>
-    <w:p>
-      <w:r>
-        <w:t xml:space="preserve">Try out a few simple </w:t>
+      <w:r>
+        <w:t xml:space="preserve"> (user-defined custom variables), </w:t>
       </w:r>
       <w:proofErr w:type="spellStart"/>
       <w:r>
-        <w:t>HiveQL</w:t>
+        <w:t>hiveconf</w:t>
       </w:r>
       <w:proofErr w:type="spellEnd"/>
       <w:r>
-        <w:t xml:space="preserve"> queries.</w:t>
-      </w:r>
-      <w:r>
-        <w:t xml:space="preserve">  First, go back to the default database where the </w:t>
+        <w:t xml:space="preserve"> (Hive-specific configuration properties), system (configuration properties defined by Java) and </w:t>
       </w:r>
       <w:proofErr w:type="spellStart"/>
       <w:r>
-        <w:t>hivesampletable</w:t>
+        <w:t>env</w:t>
       </w:r>
       <w:proofErr w:type="spellEnd"/>
       <w:r>
-        <w:t xml:space="preserve"> exists.  We first query all</w:t>
-      </w:r>
-      <w:r>
-        <w:t xml:space="preserve"> the</w:t>
-      </w:r>
-      <w:r>
-        <w:t xml:space="preserve"> columns </w:t>
-      </w:r>
-      <w:r>
-        <w:t xml:space="preserve">in </w:t>
-      </w:r>
-      <w:proofErr w:type="spellStart"/>
-      <w:r>
-        <w:t>hivesampletable</w:t>
-      </w:r>
-      <w:proofErr w:type="spellEnd"/>
-      <w:r>
-        <w:t xml:space="preserve"> </w:t>
-      </w:r>
-      <w:r>
-        <w:t>but limit the output to 50 rows.  Next, we will query how long users dwelled on a device</w:t>
-      </w:r>
-      <w:r>
-        <w:t>.  Once again, we will limit the output to 50 rows.  Finally, we will query the phone model that users looked at for Samsung phones.</w:t>
+        <w:t xml:space="preserve"> (Environmental v</w:t>
+      </w:r>
+      <w:r>
+        <w:t xml:space="preserve">ariables defined by the shell) </w:t>
+      </w:r>
+      <w:r>
+        <w:t xml:space="preserve">namespace.  </w:t>
+      </w:r>
+      <w:r>
+        <w:t>‘</w:t>
+      </w:r>
+      <w:proofErr w:type="gramStart"/>
+      <w:r>
+        <w:t>set</w:t>
+      </w:r>
+      <w:proofErr w:type="gramEnd"/>
+      <w:r>
+        <w:t xml:space="preserve"> –v’ </w:t>
+      </w:r>
+      <w:r>
+        <w:t xml:space="preserve">option prints in addition, all the properties defined by Hadoop.  </w:t>
+      </w:r>
+      <w:r>
+        <w:t>You can also use the set command to set property values.</w:t>
       </w:r>
     </w:p>
     <w:p>
@@ -1610,10 +1365,13 @@
         <w:ind w:left="360"/>
       </w:pPr>
       <w:r>
-        <w:t>hive&gt;</w:t>
-      </w:r>
-      <w:r>
-        <w:t xml:space="preserve"> Use default;</w:t>
+        <w:t xml:space="preserve">hive&gt; </w:t>
+      </w:r>
+      <w:r>
+        <w:t>set</w:t>
+      </w:r>
+      <w:r>
+        <w:t>;</w:t>
       </w:r>
     </w:p>
     <w:p>
@@ -1625,10 +1383,7 @@
         <w:t xml:space="preserve">hive&gt; </w:t>
       </w:r>
       <w:r>
-        <w:t xml:space="preserve">select </w:t>
-      </w:r>
-      <w:r>
-        <w:t>* from hivesampletable limit 50</w:t>
+        <w:t>set -v</w:t>
       </w:r>
       <w:r>
         <w:t>;</w:t>
@@ -1640,10 +1395,7 @@
         <w:ind w:left="360"/>
       </w:pPr>
       <w:r>
-        <w:t xml:space="preserve">hive&gt; </w:t>
-      </w:r>
-      <w:r>
-        <w:t>select devicemake, querydwelltime from hivesampletable limit 50</w:t>
+        <w:t>hive&gt; set env:HOME</w:t>
       </w:r>
       <w:r>
         <w:t>;</w:t>
@@ -1658,6 +1410,290 @@
         <w:t xml:space="preserve">hive&gt; </w:t>
       </w:r>
       <w:r>
+        <w:t>set hive.cli.print.header=true</w:t>
+      </w:r>
+      <w:r>
+        <w:t>;</w:t>
+      </w:r>
+    </w:p>
+    <w:p>
+      <w:pPr>
+        <w:pStyle w:val="Code"/>
+        <w:ind w:left="360"/>
+      </w:pPr>
+      <w:r>
+        <w:t xml:space="preserve">hive&gt; set </w:t>
+      </w:r>
+      <w:r>
+        <w:t>hivevar:pla</w:t>
+      </w:r>
+      <w:r>
+        <w:t>t</w:t>
+      </w:r>
+      <w:r>
+        <w:t>form=Android;</w:t>
+      </w:r>
+    </w:p>
+    <w:p>
+      <w:pPr>
+        <w:pStyle w:val="NoSpacing"/>
+      </w:pPr>
+    </w:p>
+    <w:p>
+      <w:pPr>
+        <w:pStyle w:val="ListParagraph"/>
+        <w:numPr>
+          <w:ilvl w:val="0"/>
+          <w:numId w:val="9"/>
+        </w:numPr>
+      </w:pPr>
+      <w:r>
+        <w:t>Interact with the Operating System and HDFS</w:t>
+      </w:r>
+    </w:p>
+    <w:p>
+      <w:r>
+        <w:t xml:space="preserve">You can </w:t>
+      </w:r>
+      <w:proofErr w:type="gramStart"/>
+      <w:r>
+        <w:t>use !</w:t>
+      </w:r>
+      <w:proofErr w:type="gramEnd"/>
+      <w:r>
+        <w:t xml:space="preserve"> </w:t>
+      </w:r>
+      <w:proofErr w:type="gramStart"/>
+      <w:r>
+        <w:t>to</w:t>
+      </w:r>
+      <w:proofErr w:type="gramEnd"/>
+      <w:r>
+        <w:t xml:space="preserve"> execute shell commands, however, neither pipes nor wild cards </w:t>
+      </w:r>
+      <w:r>
+        <w:t>are</w:t>
+      </w:r>
+      <w:r>
+        <w:t xml:space="preserve"> supported.  You can call HDFS commands by prefixing </w:t>
+      </w:r>
+      <w:r>
+        <w:t>them</w:t>
+      </w:r>
+      <w:r>
+        <w:t xml:space="preserve"> with </w:t>
+      </w:r>
+      <w:proofErr w:type="spellStart"/>
+      <w:r>
+        <w:t>dfs</w:t>
+      </w:r>
+      <w:proofErr w:type="spellEnd"/>
+      <w:r>
+        <w:t>.  In Hive, a table is simply a directory in HDFS within the Hive warehouse directory.  The content</w:t>
+      </w:r>
+      <w:r>
+        <w:t>s</w:t>
+      </w:r>
+      <w:r>
+        <w:t xml:space="preserve"> of a table </w:t>
+      </w:r>
+      <w:r>
+        <w:t>are</w:t>
+      </w:r>
+      <w:r>
+        <w:t xml:space="preserve"> all the files in that directory.  </w:t>
+      </w:r>
+    </w:p>
+    <w:p>
+      <w:r>
+        <w:t>T</w:t>
+      </w:r>
+      <w:r>
+        <w:t>here is a subdirectory called “</w:t>
+      </w:r>
+      <w:proofErr w:type="spellStart"/>
+      <w:r>
+        <w:t>hivesampletable</w:t>
+      </w:r>
+      <w:proofErr w:type="spellEnd"/>
+      <w:r>
+        <w:t>” in the /hive/warehouse directory.  Within this directory, there is a file called HiveSampleData.txt which is a tab delimited text file representing the contents of the table.</w:t>
+      </w:r>
+    </w:p>
+    <w:p>
+      <w:pPr>
+        <w:pStyle w:val="Code"/>
+        <w:ind w:left="360"/>
+      </w:pPr>
+      <w:r>
+        <w:t>hive&gt; ! ls;</w:t>
+      </w:r>
+    </w:p>
+    <w:p>
+      <w:pPr>
+        <w:pStyle w:val="Code"/>
+        <w:ind w:left="360"/>
+      </w:pPr>
+      <w:r>
+        <w:t>hive&gt; ! date;</w:t>
+      </w:r>
+    </w:p>
+    <w:p>
+      <w:pPr>
+        <w:pStyle w:val="Code"/>
+        <w:ind w:left="360"/>
+      </w:pPr>
+      <w:r>
+        <w:t>hive&gt; dfs -ls /hive/warehouse</w:t>
+      </w:r>
+      <w:r>
+        <w:t>/hivesampletable</w:t>
+      </w:r>
+      <w:r>
+        <w:t>;</w:t>
+      </w:r>
+    </w:p>
+    <w:p>
+      <w:pPr>
+        <w:pStyle w:val="Code"/>
+        <w:ind w:left="360"/>
+      </w:pPr>
+      <w:r>
+        <w:t>hive&gt; dfs -</w:t>
+      </w:r>
+      <w:r>
+        <w:t>cat /hive/warehouse/hivesam</w:t>
+      </w:r>
+      <w:r>
+        <w:t>pletable/HiveSampleData.txt</w:t>
+      </w:r>
+      <w:r>
+        <w:t>;</w:t>
+      </w:r>
+    </w:p>
+    <w:p>
+      <w:pPr>
+        <w:pStyle w:val="NoSpacing"/>
+      </w:pPr>
+    </w:p>
+    <w:p>
+      <w:pPr>
+        <w:pStyle w:val="ListParagraph"/>
+        <w:numPr>
+          <w:ilvl w:val="0"/>
+          <w:numId w:val="9"/>
+        </w:numPr>
+      </w:pPr>
+      <w:r>
+        <w:t xml:space="preserve">Simple Query of </w:t>
+      </w:r>
+      <w:proofErr w:type="spellStart"/>
+      <w:r>
+        <w:t>hivesampletable</w:t>
+      </w:r>
+      <w:proofErr w:type="spellEnd"/>
+    </w:p>
+    <w:p>
+      <w:r>
+        <w:t xml:space="preserve">Try out a few simple </w:t>
+      </w:r>
+      <w:proofErr w:type="spellStart"/>
+      <w:r>
+        <w:t>HiveQL</w:t>
+      </w:r>
+      <w:proofErr w:type="spellEnd"/>
+      <w:r>
+        <w:t xml:space="preserve"> queries.</w:t>
+      </w:r>
+      <w:r>
+        <w:t xml:space="preserve">  First, go back to the default database where the </w:t>
+      </w:r>
+      <w:proofErr w:type="spellStart"/>
+      <w:r>
+        <w:t>hivesampletable</w:t>
+      </w:r>
+      <w:proofErr w:type="spellEnd"/>
+      <w:r>
+        <w:t xml:space="preserve"> exists.  We first query all</w:t>
+      </w:r>
+      <w:r>
+        <w:t xml:space="preserve"> the</w:t>
+      </w:r>
+      <w:r>
+        <w:t xml:space="preserve"> columns </w:t>
+      </w:r>
+      <w:r>
+        <w:t xml:space="preserve">in </w:t>
+      </w:r>
+      <w:proofErr w:type="spellStart"/>
+      <w:r>
+        <w:t>hivesampletable</w:t>
+      </w:r>
+      <w:proofErr w:type="spellEnd"/>
+      <w:r>
+        <w:t xml:space="preserve"> </w:t>
+      </w:r>
+      <w:r>
+        <w:t>but limit the output to 50 rows.  Next, we will query how long users dwelled on a device</w:t>
+      </w:r>
+      <w:r>
+        <w:t>.  Once again, we will limit the output to 50 rows.  Finally, we will query the phone model that users looked at for Samsung phones.</w:t>
+      </w:r>
+    </w:p>
+    <w:p>
+      <w:pPr>
+        <w:pStyle w:val="Code"/>
+        <w:ind w:left="360"/>
+      </w:pPr>
+      <w:r>
+        <w:t>hive&gt;</w:t>
+      </w:r>
+      <w:r>
+        <w:t xml:space="preserve"> Use default;</w:t>
+      </w:r>
+    </w:p>
+    <w:p>
+      <w:pPr>
+        <w:pStyle w:val="Code"/>
+        <w:ind w:left="360"/>
+      </w:pPr>
+      <w:r>
+        <w:t xml:space="preserve">hive&gt; </w:t>
+      </w:r>
+      <w:r>
+        <w:t xml:space="preserve">select </w:t>
+      </w:r>
+      <w:r>
+        <w:t>* from hivesampletable limit 50</w:t>
+      </w:r>
+      <w:r>
+        <w:t>;</w:t>
+      </w:r>
+    </w:p>
+    <w:p>
+      <w:pPr>
+        <w:pStyle w:val="Code"/>
+        <w:ind w:left="360"/>
+      </w:pPr>
+      <w:r>
+        <w:t xml:space="preserve">hive&gt; </w:t>
+      </w:r>
+      <w:r>
+        <w:t>select devicemake, querydwelltime from hivesampletable limit 50</w:t>
+      </w:r>
+      <w:r>
+        <w:t>;</w:t>
+      </w:r>
+    </w:p>
+    <w:p>
+      <w:pPr>
+        <w:pStyle w:val="Code"/>
+        <w:ind w:left="360"/>
+      </w:pPr>
+      <w:r>
+        <w:t xml:space="preserve">hive&gt; </w:t>
+      </w:r>
+      <w:r>
         <w:t>select devicemodel from hivesampletable where devicemake='Samsung';</w:t>
       </w:r>
     </w:p>
@@ -1679,7 +1715,6 @@
     </w:p>
     <w:p>
       <w:r>
-        <w:lastRenderedPageBreak/>
         <w:t>Query all items where the user dwelled on the item for more than 30 seconds.</w:t>
       </w:r>
     </w:p>
@@ -1777,7 +1812,7 @@
                     <pic:cNvPicPr/>
                   </pic:nvPicPr>
                   <pic:blipFill>
-                    <a:blip r:embed="rId16">
+                    <a:blip r:embed="rId17">
                       <a:extLst>
                         <a:ext uri="{28A0092B-C50C-407E-A947-70E740481C1C}">
                           <a14:useLocalDpi xmlns:a14="http://schemas.microsoft.com/office/drawing/2010/main" val="0"/>
@@ -1844,7 +1879,7 @@
                     <pic:cNvPicPr/>
                   </pic:nvPicPr>
                   <pic:blipFill>
-                    <a:blip r:embed="rId17">
+                    <a:blip r:embed="rId18">
                       <a:extLst>
                         <a:ext uri="{28A0092B-C50C-407E-A947-70E740481C1C}">
                           <a14:useLocalDpi xmlns:a14="http://schemas.microsoft.com/office/drawing/2010/main" val="0"/>
@@ -1935,7 +1970,7 @@
                     <pic:cNvPicPr/>
                   </pic:nvPicPr>
                   <pic:blipFill>
-                    <a:blip r:embed="rId18">
+                    <a:blip r:embed="rId19">
                       <a:extLst>
                         <a:ext uri="{28A0092B-C50C-407E-A947-70E740481C1C}">
                           <a14:useLocalDpi xmlns:a14="http://schemas.microsoft.com/office/drawing/2010/main" val="0"/>
@@ -2001,7 +2036,7 @@
                     </pic:cNvPicPr>
                   </pic:nvPicPr>
                   <pic:blipFill>
-                    <a:blip r:embed="rId19">
+                    <a:blip r:embed="rId20">
                       <a:extLst>
                         <a:ext uri="{28A0092B-C50C-407E-A947-70E740481C1C}">
                           <a14:useLocalDpi xmlns:a14="http://schemas.microsoft.com/office/drawing/2010/main" val="0"/>
@@ -2143,43 +2178,6 @@
     </w:sectPr>
   </w:body>
 </w:document>
-</file>
-
-<file path=word/comments.xml><?xml version="1.0" encoding="utf-8"?>
-<w:comments xmlns:wpc="http://schemas.microsoft.com/office/word/2010/wordprocessingCanvas" xmlns:mo="http://schemas.microsoft.com/office/mac/office/2008/main" xmlns:mc="http://schemas.openxmlformats.org/markup-compatibility/2006" xmlns:mv="urn:schemas-microsoft-com:mac:vml" xmlns:o="urn:schemas-microsoft-com:office:office" xmlns:r="http://schemas.openxmlformats.org/officeDocument/2006/relationships" xmlns:m="http://schemas.openxmlformats.org/officeDocument/2006/math" xmlns:v="urn:schemas-microsoft-com:vml" xmlns:wp14="http://schemas.microsoft.com/office/word/2010/wordprocessingDrawing" xmlns:wp="http://schemas.openxmlformats.org/drawingml/2006/wordprocessingDrawing" xmlns:w10="urn:schemas-microsoft-com:office:word" xmlns:w="http://schemas.openxmlformats.org/wordprocessingml/2006/main" xmlns:w14="http://schemas.microsoft.com/office/word/2010/wordml" xmlns:wpg="http://schemas.microsoft.com/office/word/2010/wordprocessingGroup" xmlns:wpi="http://schemas.microsoft.com/office/word/2010/wordprocessingInk" xmlns:wne="http://schemas.microsoft.com/office/word/2006/wordml" xmlns:wps="http://schemas.microsoft.com/office/word/2010/wordprocessingShape" mc:Ignorable="w14 wp14">
-  <w:comment w:id="0" w:author="Mary Kate Reid" w:date="2016-06-07T17:02:00Z" w:initials="MR">
-    <w:p>
-      <w:pPr>
-        <w:pStyle w:val="CommentText"/>
-      </w:pPr>
-      <w:r>
-        <w:rPr>
-          <w:rStyle w:val="CommentReference"/>
-        </w:rPr>
-        <w:annotationRef/>
-      </w:r>
-      <w:r>
-        <w:t>Link to Mod 4 Less 3 lab here.</w:t>
-      </w:r>
-    </w:p>
-  </w:comment>
-  <w:comment w:id="1" w:author="Mary Kate Reid" w:date="2016-06-07T17:03:00Z" w:initials="MR">
-    <w:p>
-      <w:pPr>
-        <w:pStyle w:val="CommentText"/>
-      </w:pPr>
-      <w:r>
-        <w:rPr>
-          <w:rStyle w:val="CommentReference"/>
-        </w:rPr>
-        <w:annotationRef/>
-      </w:r>
-      <w:r>
-        <w:t>Link back to module 4 lesson 3</w:t>
-      </w:r>
-    </w:p>
-  </w:comment>
-</w:comments>
 </file>
 
 <file path=word/numbering.xml><?xml version="1.0" encoding="utf-8"?>
@@ -4653,7 +4651,7 @@
   <a:extraClrSchemeLst/>
   <a:extLst>
     <a:ext uri="{05A4C25C-085E-4340-85A3-A5531E510DB2}">
-      <thm15:themeFamily xmlns="" xmlns:thm15="http://schemas.microsoft.com/office/thememl/2012/main" name="Office Theme" id="{62F939B6-93AF-4DB8-9C6B-D6C7DFDC589F}" vid="{4A3C46E8-61CC-4603-A589-7422A47A8E4A}"/>
+      <thm15:themeFamily xmlns:thm15="http://schemas.microsoft.com/office/thememl/2012/main" xmlns="" name="Office Theme" id="{62F939B6-93AF-4DB8-9C6B-D6C7DFDC589F}" vid="{4A3C46E8-61CC-4603-A589-7422A47A8E4A}"/>
     </a:ext>
   </a:extLst>
 </a:theme>
@@ -4664,7 +4662,7 @@
 </file>
 
 <file path=customXml/itemProps1.xml><?xml version="1.0" encoding="utf-8"?>
-<ds:datastoreItem xmlns:ds="http://schemas.openxmlformats.org/officeDocument/2006/customXml" ds:itemID="{D4B41EF6-0DA1-AC4B-A29D-C5C51BEE1A56}">
+<ds:datastoreItem xmlns:ds="http://schemas.openxmlformats.org/officeDocument/2006/customXml" ds:itemID="{072AA295-3B4A-8F47-81A2-075D1DC7FA99}">
   <ds:schemaRefs>
     <ds:schemaRef ds:uri="http://schemas.openxmlformats.org/officeDocument/2006/bibliography"/>
   </ds:schemaRefs>

</xml_diff>